<commit_message>
replace with correct resume
</commit_message>
<xml_diff>
--- a/assets/img/Stauffer_Alex_Spring2026.docx
+++ b/assets/img/Stauffer_Alex_Spring2026.docx
@@ -88,14 +88,6 @@
           <w:szCs w:val="22"/>
         </w:rPr>
         <w:t xml:space="preserve">Master of Urban Spatial Analytics </w:t>
-      </w:r>
-      <w:r>
-        <w:rPr>
-          <w:rFonts w:ascii="Times New Roman" w:hAnsi="Times New Roman" w:cs="Times New Roman"/>
-          <w:sz w:val="22"/>
-          <w:szCs w:val="22"/>
-        </w:rPr>
-        <w:t>(MUSA)</w:t>
       </w:r>
       <w:r>
         <w:rPr>
@@ -316,7 +308,27 @@
           <w:sz w:val="22"/>
           <w:szCs w:val="22"/>
         </w:rPr>
-        <w:t xml:space="preserve">Programming &amp; Analysis: </w:t>
+        <w:t xml:space="preserve">Programming &amp; </w:t>
+      </w:r>
+      <w:r>
+        <w:rPr>
+          <w:rFonts w:ascii="Times New Roman" w:hAnsi="Times New Roman" w:cs="Times New Roman"/>
+          <w:b/>
+          <w:bCs/>
+          <w:sz w:val="22"/>
+          <w:szCs w:val="22"/>
+        </w:rPr>
+        <w:t>Data</w:t>
+      </w:r>
+      <w:r>
+        <w:rPr>
+          <w:rFonts w:ascii="Times New Roman" w:hAnsi="Times New Roman" w:cs="Times New Roman"/>
+          <w:b/>
+          <w:bCs/>
+          <w:sz w:val="22"/>
+          <w:szCs w:val="22"/>
+        </w:rPr>
+        <w:t xml:space="preserve">: </w:t>
       </w:r>
       <w:r>
         <w:rPr>
@@ -422,6 +434,50 @@
           <w:szCs w:val="22"/>
         </w:rPr>
         <w:t>tidycensus</w:t>
+      </w:r>
+      <w:proofErr w:type="spellEnd"/>
+      <w:r>
+        <w:rPr>
+          <w:rFonts w:ascii="Times New Roman" w:hAnsi="Times New Roman" w:cs="Times New Roman"/>
+          <w:sz w:val="22"/>
+          <w:szCs w:val="22"/>
+        </w:rPr>
+        <w:t xml:space="preserve">), </w:t>
+      </w:r>
+      <w:r>
+        <w:rPr>
+          <w:rFonts w:ascii="Times New Roman" w:hAnsi="Times New Roman" w:cs="Times New Roman"/>
+          <w:sz w:val="22"/>
+          <w:szCs w:val="22"/>
+        </w:rPr>
+        <w:t>SQL (PostgreSQL/</w:t>
+      </w:r>
+      <w:proofErr w:type="spellStart"/>
+      <w:r>
+        <w:rPr>
+          <w:rFonts w:ascii="Times New Roman" w:hAnsi="Times New Roman" w:cs="Times New Roman"/>
+          <w:sz w:val="22"/>
+          <w:szCs w:val="22"/>
+        </w:rPr>
+        <w:t>PostGIS</w:t>
+      </w:r>
+      <w:proofErr w:type="spellEnd"/>
+      <w:r>
+        <w:rPr>
+          <w:rFonts w:ascii="Times New Roman" w:hAnsi="Times New Roman" w:cs="Times New Roman"/>
+          <w:sz w:val="22"/>
+          <w:szCs w:val="22"/>
+        </w:rPr>
+        <w:t xml:space="preserve">, </w:t>
+      </w:r>
+      <w:proofErr w:type="spellStart"/>
+      <w:r>
+        <w:rPr>
+          <w:rFonts w:ascii="Times New Roman" w:hAnsi="Times New Roman" w:cs="Times New Roman"/>
+          <w:sz w:val="22"/>
+          <w:szCs w:val="22"/>
+        </w:rPr>
+        <w:t>BigQuery</w:t>
       </w:r>
       <w:proofErr w:type="spellEnd"/>
       <w:r>
@@ -497,7 +553,23 @@
           <w:sz w:val="22"/>
           <w:szCs w:val="22"/>
         </w:rPr>
-        <w:t>), QGIS, raster modeling, suitability analysis</w:t>
+        <w:t>), QGIS</w:t>
+      </w:r>
+      <w:r>
+        <w:rPr>
+          <w:rFonts w:ascii="Times New Roman" w:hAnsi="Times New Roman" w:cs="Times New Roman"/>
+          <w:sz w:val="22"/>
+          <w:szCs w:val="22"/>
+        </w:rPr>
+        <w:t>;</w:t>
+      </w:r>
+      <w:r>
+        <w:rPr>
+          <w:rFonts w:ascii="Times New Roman" w:hAnsi="Times New Roman" w:cs="Times New Roman"/>
+          <w:sz w:val="22"/>
+          <w:szCs w:val="22"/>
+        </w:rPr>
+        <w:t xml:space="preserve"> raster modeling, suitability analysis</w:t>
       </w:r>
     </w:p>
     <w:p>
@@ -539,6 +611,16 @@
           <w:sz w:val="22"/>
           <w:szCs w:val="22"/>
         </w:rPr>
+        <w:t xml:space="preserve"> &amp; Web</w:t>
+      </w:r>
+      <w:r>
+        <w:rPr>
+          <w:rFonts w:ascii="Times New Roman" w:hAnsi="Times New Roman" w:cs="Times New Roman"/>
+          <w:b/>
+          <w:bCs/>
+          <w:sz w:val="22"/>
+          <w:szCs w:val="22"/>
+        </w:rPr>
         <w:t xml:space="preserve">: </w:t>
       </w:r>
       <w:proofErr w:type="spellStart"/>
@@ -565,7 +647,7 @@
           <w:sz w:val="22"/>
           <w:szCs w:val="22"/>
         </w:rPr>
-        <w:t>Matplotlib, Seaborn, Altair,</w:t>
+        <w:t>Matplotlib, Altair,</w:t>
       </w:r>
       <w:r>
         <w:rPr>
@@ -610,11 +692,30 @@
     </w:p>
     <w:p>
       <w:pPr>
+        <w:pStyle w:val="ListParagraph"/>
         <w:widowControl w:val="0"/>
         <w:tabs>
           <w:tab w:val="right" w:pos="9360"/>
         </w:tabs>
-        <w:spacing w:line="240" w:lineRule="auto"/>
+        <w:spacing w:line="283" w:lineRule="auto"/>
+        <w:ind w:left="-360"/>
+        <w:contextualSpacing w:val="0"/>
+        <w:rPr>
+          <w:rFonts w:ascii="Times New Roman" w:hAnsi="Times New Roman" w:cs="Times New Roman"/>
+          <w:sz w:val="22"/>
+          <w:szCs w:val="22"/>
+          <w:u w:val="single"/>
+        </w:rPr>
+      </w:pPr>
+    </w:p>
+    <w:p>
+      <w:pPr>
+        <w:widowControl w:val="0"/>
+        <w:tabs>
+          <w:tab w:val="right" w:pos="9360"/>
+        </w:tabs>
+        <w:spacing w:line="283" w:lineRule="auto"/>
+        <w:ind w:left="-720"/>
         <w:rPr>
           <w:rFonts w:ascii="Times New Roman" w:hAnsi="Times New Roman" w:cs="Times New Roman"/>
           <w:b/>
@@ -624,6 +725,288 @@
           <w:u w:val="single"/>
         </w:rPr>
       </w:pPr>
+      <w:r>
+        <w:rPr>
+          <w:rFonts w:ascii="Times New Roman" w:hAnsi="Times New Roman" w:cs="Times New Roman"/>
+          <w:b/>
+          <w:bCs/>
+          <w:sz w:val="22"/>
+          <w:szCs w:val="22"/>
+          <w:u w:val="single"/>
+        </w:rPr>
+        <w:t>EXPERIENCE</w:t>
+      </w:r>
+    </w:p>
+    <w:p>
+      <w:pPr>
+        <w:widowControl w:val="0"/>
+        <w:tabs>
+          <w:tab w:val="right" w:pos="9360"/>
+        </w:tabs>
+        <w:spacing w:line="283" w:lineRule="auto"/>
+        <w:ind w:left="-720"/>
+        <w:rPr>
+          <w:rFonts w:ascii="Times New Roman" w:hAnsi="Times New Roman" w:cs="Times New Roman"/>
+          <w:sz w:val="22"/>
+          <w:szCs w:val="22"/>
+        </w:rPr>
+      </w:pPr>
+      <w:r>
+        <w:rPr>
+          <w:rFonts w:ascii="Times New Roman" w:hAnsi="Times New Roman" w:cs="Times New Roman"/>
+          <w:b/>
+          <w:bCs/>
+          <w:sz w:val="22"/>
+          <w:szCs w:val="22"/>
+        </w:rPr>
+        <w:t xml:space="preserve">Criminal Justice </w:t>
+      </w:r>
+      <w:r>
+        <w:rPr>
+          <w:rFonts w:ascii="Times New Roman" w:hAnsi="Times New Roman" w:cs="Times New Roman"/>
+          <w:b/>
+          <w:bCs/>
+          <w:sz w:val="22"/>
+          <w:szCs w:val="22"/>
+        </w:rPr>
+        <w:t>Juvenile</w:t>
+      </w:r>
+      <w:r>
+        <w:rPr>
+          <w:rFonts w:ascii="Times New Roman" w:hAnsi="Times New Roman" w:cs="Times New Roman"/>
+          <w:b/>
+          <w:bCs/>
+          <w:sz w:val="22"/>
+          <w:szCs w:val="22"/>
+        </w:rPr>
+        <w:t xml:space="preserve"> Debt Relief Program Data Intern</w:t>
+      </w:r>
+      <w:r>
+        <w:rPr>
+          <w:rFonts w:ascii="Times New Roman" w:hAnsi="Times New Roman" w:cs="Times New Roman"/>
+          <w:b/>
+          <w:bCs/>
+          <w:sz w:val="22"/>
+          <w:szCs w:val="22"/>
+        </w:rPr>
+        <w:t xml:space="preserve"> </w:t>
+      </w:r>
+      <w:r>
+        <w:rPr>
+          <w:rFonts w:ascii="Times New Roman" w:hAnsi="Times New Roman" w:cs="Times New Roman"/>
+          <w:b/>
+          <w:bCs/>
+          <w:sz w:val="22"/>
+          <w:szCs w:val="22"/>
+        </w:rPr>
+        <w:tab/>
+      </w:r>
+      <w:r>
+        <w:rPr>
+          <w:rFonts w:ascii="Times New Roman" w:hAnsi="Times New Roman" w:cs="Times New Roman"/>
+          <w:sz w:val="22"/>
+          <w:szCs w:val="22"/>
+        </w:rPr>
+        <w:t xml:space="preserve">Jan 2026 – Ongoing </w:t>
+      </w:r>
+    </w:p>
+    <w:p>
+      <w:pPr>
+        <w:widowControl w:val="0"/>
+        <w:tabs>
+          <w:tab w:val="right" w:pos="9360"/>
+        </w:tabs>
+        <w:spacing w:line="283" w:lineRule="auto"/>
+        <w:ind w:left="-720"/>
+        <w:rPr>
+          <w:rFonts w:ascii="Times New Roman" w:hAnsi="Times New Roman" w:cs="Times New Roman"/>
+          <w:i/>
+          <w:iCs/>
+          <w:sz w:val="22"/>
+          <w:szCs w:val="22"/>
+        </w:rPr>
+      </w:pPr>
+      <w:r>
+        <w:rPr>
+          <w:rFonts w:ascii="Times New Roman" w:hAnsi="Times New Roman" w:cs="Times New Roman"/>
+          <w:i/>
+          <w:iCs/>
+          <w:sz w:val="22"/>
+          <w:szCs w:val="22"/>
+        </w:rPr>
+        <w:t xml:space="preserve">City of Philadelphia </w:t>
+      </w:r>
+      <w:r>
+        <w:rPr>
+          <w:rFonts w:ascii="Times New Roman" w:hAnsi="Times New Roman" w:cs="Times New Roman"/>
+          <w:i/>
+          <w:iCs/>
+          <w:sz w:val="22"/>
+          <w:szCs w:val="22"/>
+        </w:rPr>
+        <w:t>–</w:t>
+      </w:r>
+      <w:r>
+        <w:rPr>
+          <w:rFonts w:ascii="Times New Roman" w:hAnsi="Times New Roman" w:cs="Times New Roman"/>
+          <w:i/>
+          <w:iCs/>
+          <w:sz w:val="22"/>
+          <w:szCs w:val="22"/>
+        </w:rPr>
+        <w:t xml:space="preserve"> </w:t>
+      </w:r>
+      <w:r>
+        <w:rPr>
+          <w:rFonts w:ascii="Times New Roman" w:hAnsi="Times New Roman" w:cs="Times New Roman"/>
+          <w:i/>
+          <w:iCs/>
+          <w:sz w:val="22"/>
+          <w:szCs w:val="22"/>
+        </w:rPr>
+        <w:t>Managing Director’s Office, Health and Human Services</w:t>
+      </w:r>
+    </w:p>
+    <w:p>
+      <w:pPr>
+        <w:pStyle w:val="ListParagraph"/>
+        <w:widowControl w:val="0"/>
+        <w:numPr>
+          <w:ilvl w:val="0"/>
+          <w:numId w:val="12"/>
+        </w:numPr>
+        <w:tabs>
+          <w:tab w:val="right" w:pos="9360"/>
+        </w:tabs>
+        <w:spacing w:line="283" w:lineRule="auto"/>
+        <w:ind w:left="-360"/>
+        <w:rPr>
+          <w:rFonts w:ascii="Times New Roman" w:hAnsi="Times New Roman" w:cs="Times New Roman"/>
+          <w:sz w:val="22"/>
+          <w:szCs w:val="22"/>
+        </w:rPr>
+      </w:pPr>
+      <w:r>
+        <w:rPr>
+          <w:rFonts w:ascii="Times New Roman" w:hAnsi="Times New Roman" w:cs="Times New Roman"/>
+          <w:sz w:val="22"/>
+          <w:szCs w:val="22"/>
+        </w:rPr>
+        <w:t>Supporting a municipal debt relief program through intake data management and translation of policy requirements into structured data logic for criminal case assessment.</w:t>
+      </w:r>
+    </w:p>
+    <w:p>
+      <w:pPr>
+        <w:pStyle w:val="ListParagraph"/>
+        <w:widowControl w:val="0"/>
+        <w:numPr>
+          <w:ilvl w:val="0"/>
+          <w:numId w:val="12"/>
+        </w:numPr>
+        <w:tabs>
+          <w:tab w:val="right" w:pos="9360"/>
+        </w:tabs>
+        <w:spacing w:line="283" w:lineRule="auto"/>
+        <w:ind w:left="-360"/>
+        <w:rPr>
+          <w:rFonts w:ascii="Times New Roman" w:hAnsi="Times New Roman" w:cs="Times New Roman"/>
+          <w:sz w:val="22"/>
+          <w:szCs w:val="22"/>
+        </w:rPr>
+      </w:pPr>
+      <w:r>
+        <w:rPr>
+          <w:rFonts w:ascii="Times New Roman" w:hAnsi="Times New Roman" w:cs="Times New Roman"/>
+          <w:sz w:val="22"/>
+          <w:szCs w:val="22"/>
+        </w:rPr>
+        <w:t xml:space="preserve">Collaborating with technical staff on the development of a PDF </w:t>
+      </w:r>
+      <w:r>
+        <w:rPr>
+          <w:rFonts w:ascii="Times New Roman" w:hAnsi="Times New Roman" w:cs="Times New Roman"/>
+          <w:sz w:val="22"/>
+          <w:szCs w:val="22"/>
+        </w:rPr>
+        <w:t xml:space="preserve">scraper </w:t>
+      </w:r>
+      <w:r>
+        <w:rPr>
+          <w:rFonts w:ascii="Times New Roman" w:hAnsi="Times New Roman" w:cs="Times New Roman"/>
+          <w:sz w:val="22"/>
+          <w:szCs w:val="22"/>
+        </w:rPr>
+        <w:t>tool</w:t>
+      </w:r>
+      <w:r>
+        <w:rPr>
+          <w:rFonts w:ascii="Times New Roman" w:hAnsi="Times New Roman" w:cs="Times New Roman"/>
+          <w:sz w:val="22"/>
+          <w:szCs w:val="22"/>
+        </w:rPr>
+        <w:t xml:space="preserve"> and</w:t>
+      </w:r>
+      <w:r>
+        <w:rPr>
+          <w:rFonts w:ascii="Times New Roman" w:hAnsi="Times New Roman" w:cs="Times New Roman"/>
+          <w:sz w:val="22"/>
+          <w:szCs w:val="22"/>
+        </w:rPr>
+        <w:t xml:space="preserve"> managing ArcGIS dashboards</w:t>
+      </w:r>
+      <w:r>
+        <w:rPr>
+          <w:rFonts w:ascii="Times New Roman" w:hAnsi="Times New Roman" w:cs="Times New Roman"/>
+          <w:sz w:val="22"/>
+          <w:szCs w:val="22"/>
+        </w:rPr>
+        <w:t>.</w:t>
+      </w:r>
+    </w:p>
+    <w:p>
+      <w:pPr>
+        <w:widowControl w:val="0"/>
+        <w:tabs>
+          <w:tab w:val="right" w:pos="9360"/>
+        </w:tabs>
+        <w:spacing w:line="283" w:lineRule="auto"/>
+        <w:ind w:left="-720"/>
+        <w:rPr>
+          <w:rFonts w:ascii="Times New Roman" w:hAnsi="Times New Roman" w:cs="Times New Roman"/>
+          <w:b/>
+          <w:bCs/>
+          <w:sz w:val="22"/>
+          <w:szCs w:val="22"/>
+          <w:u w:val="single"/>
+        </w:rPr>
+      </w:pPr>
+    </w:p>
+    <w:p>
+      <w:pPr>
+        <w:widowControl w:val="0"/>
+        <w:tabs>
+          <w:tab w:val="right" w:pos="9360"/>
+        </w:tabs>
+        <w:spacing w:line="283" w:lineRule="auto"/>
+        <w:ind w:left="-720"/>
+        <w:rPr>
+          <w:rFonts w:ascii="Times New Roman" w:hAnsi="Times New Roman" w:cs="Times New Roman"/>
+          <w:sz w:val="22"/>
+          <w:szCs w:val="22"/>
+          <w:u w:val="single"/>
+        </w:rPr>
+      </w:pPr>
+      <w:r>
+        <w:rPr>
+          <w:rFonts w:ascii="Times New Roman" w:hAnsi="Times New Roman" w:cs="Times New Roman"/>
+          <w:b/>
+          <w:bCs/>
+          <w:sz w:val="22"/>
+          <w:szCs w:val="22"/>
+          <w:u w:val="single"/>
+        </w:rPr>
+        <w:t>RESEARCH &amp; CONSULTING EXPERIENCE</w:t>
+      </w:r>
     </w:p>
     <w:p>
       <w:pPr>
@@ -635,13 +1018,20 @@
         <w:ind w:left="-720"/>
         <w:rPr>
           <w:rFonts w:ascii="Times New Roman" w:hAnsi="Times New Roman" w:cs="Times New Roman"/>
+          <w:sz w:val="22"/>
+          <w:szCs w:val="22"/>
+        </w:rPr>
+      </w:pPr>
+      <w:r>
+        <w:rPr>
+          <w:rFonts w:ascii="Times New Roman" w:hAnsi="Times New Roman" w:cs="Times New Roman"/>
           <w:b/>
           <w:bCs/>
           <w:sz w:val="22"/>
           <w:szCs w:val="22"/>
-          <w:u w:val="single"/>
-        </w:rPr>
-      </w:pPr>
+        </w:rPr>
+        <w:t>Geography of Healthcare Access in South Africa (MUSA Practicum)</w:t>
+      </w:r>
       <w:r>
         <w:rPr>
           <w:rFonts w:ascii="Times New Roman" w:hAnsi="Times New Roman" w:cs="Times New Roman"/>
@@ -649,9 +1039,24 @@
           <w:bCs/>
           <w:sz w:val="22"/>
           <w:szCs w:val="22"/>
-          <w:u w:val="single"/>
-        </w:rPr>
-        <w:t>PROJECTS</w:t>
+        </w:rPr>
+        <w:tab/>
+      </w:r>
+      <w:r>
+        <w:rPr>
+          <w:rFonts w:ascii="Times New Roman" w:hAnsi="Times New Roman" w:cs="Times New Roman"/>
+          <w:sz w:val="22"/>
+          <w:szCs w:val="22"/>
+        </w:rPr>
+        <w:t xml:space="preserve">Jan 2026 – Ongoing </w:t>
+      </w:r>
+      <w:r>
+        <w:rPr>
+          <w:rFonts w:ascii="Times New Roman" w:hAnsi="Times New Roman" w:cs="Times New Roman"/>
+          <w:sz w:val="22"/>
+          <w:szCs w:val="22"/>
+        </w:rPr>
+        <w:t xml:space="preserve"> </w:t>
       </w:r>
     </w:p>
     <w:p>
@@ -664,6 +1069,58 @@
         <w:ind w:left="-720"/>
         <w:rPr>
           <w:rFonts w:ascii="Times New Roman" w:hAnsi="Times New Roman" w:cs="Times New Roman"/>
+          <w:i/>
+          <w:iCs/>
+          <w:sz w:val="22"/>
+          <w:szCs w:val="22"/>
+        </w:rPr>
+      </w:pPr>
+      <w:r>
+        <w:rPr>
+          <w:rFonts w:ascii="Times New Roman" w:hAnsi="Times New Roman" w:cs="Times New Roman"/>
+          <w:i/>
+          <w:iCs/>
+          <w:sz w:val="22"/>
+          <w:szCs w:val="22"/>
+        </w:rPr>
+        <w:t xml:space="preserve">University of Pennsylvania | </w:t>
+      </w:r>
+      <w:r>
+        <w:rPr>
+          <w:rFonts w:ascii="Times New Roman" w:hAnsi="Times New Roman" w:cs="Times New Roman"/>
+          <w:i/>
+          <w:iCs/>
+          <w:sz w:val="22"/>
+          <w:szCs w:val="22"/>
+        </w:rPr>
+        <w:t>In collaboration with</w:t>
+      </w:r>
+      <w:r>
+        <w:rPr>
+          <w:rFonts w:ascii="Times New Roman" w:hAnsi="Times New Roman" w:cs="Times New Roman"/>
+          <w:i/>
+          <w:iCs/>
+          <w:sz w:val="22"/>
+          <w:szCs w:val="22"/>
+        </w:rPr>
+        <w:t xml:space="preserve"> the Distributed AI Research Institute</w:t>
+      </w:r>
+    </w:p>
+    <w:p>
+      <w:pPr>
+        <w:pStyle w:val="ListParagraph"/>
+        <w:widowControl w:val="0"/>
+        <w:numPr>
+          <w:ilvl w:val="0"/>
+          <w:numId w:val="4"/>
+        </w:numPr>
+        <w:tabs>
+          <w:tab w:val="right" w:pos="9360"/>
+        </w:tabs>
+        <w:spacing w:line="240" w:lineRule="auto"/>
+        <w:ind w:left="-360"/>
+        <w:rPr>
+          <w:rFonts w:ascii="Times New Roman" w:hAnsi="Times New Roman" w:cs="Times New Roman"/>
           <w:b/>
           <w:bCs/>
           <w:sz w:val="22"/>
@@ -674,13 +1131,82 @@
       <w:r>
         <w:rPr>
           <w:rFonts w:ascii="Times New Roman" w:hAnsi="Times New Roman" w:cs="Times New Roman"/>
+          <w:sz w:val="22"/>
+          <w:szCs w:val="22"/>
+        </w:rPr>
+        <w:t>Analyze spatial equity in pharmacy access across South Africa under the National Health Insurance Act (2024) using geospatial analytics and accessibility metrics.</w:t>
+      </w:r>
+    </w:p>
+    <w:p>
+      <w:pPr>
+        <w:pStyle w:val="ListParagraph"/>
+        <w:widowControl w:val="0"/>
+        <w:numPr>
+          <w:ilvl w:val="0"/>
+          <w:numId w:val="4"/>
+        </w:numPr>
+        <w:tabs>
+          <w:tab w:val="right" w:pos="9360"/>
+        </w:tabs>
+        <w:spacing w:line="240" w:lineRule="auto"/>
+        <w:ind w:left="-360"/>
+        <w:rPr>
+          <w:rFonts w:ascii="Times New Roman" w:hAnsi="Times New Roman" w:cs="Times New Roman"/>
+          <w:sz w:val="22"/>
+          <w:szCs w:val="22"/>
+        </w:rPr>
+      </w:pPr>
+      <w:r>
+        <w:rPr>
+          <w:rFonts w:ascii="Times New Roman" w:hAnsi="Times New Roman" w:cs="Times New Roman"/>
+          <w:sz w:val="22"/>
+          <w:szCs w:val="22"/>
+        </w:rPr>
+        <w:t xml:space="preserve">Build and validate a national pharmacy dataset from Google Places API, </w:t>
+      </w:r>
+      <w:r>
+        <w:rPr>
+          <w:rFonts w:ascii="Times New Roman" w:hAnsi="Times New Roman" w:cs="Times New Roman"/>
+          <w:sz w:val="22"/>
+          <w:szCs w:val="22"/>
+        </w:rPr>
+        <w:t>Snowflake AI</w:t>
+      </w:r>
+      <w:r>
+        <w:rPr>
+          <w:rFonts w:ascii="Times New Roman" w:hAnsi="Times New Roman" w:cs="Times New Roman"/>
+          <w:sz w:val="22"/>
+          <w:szCs w:val="22"/>
+        </w:rPr>
+        <w:t>, and public sources, and develop a JavaScript-based, geo-enabled dashboard for public use</w:t>
+      </w:r>
+      <w:r>
+        <w:rPr>
+          <w:rFonts w:ascii="Times New Roman" w:hAnsi="Times New Roman" w:cs="Times New Roman"/>
+          <w:sz w:val="22"/>
+          <w:szCs w:val="22"/>
+        </w:rPr>
+        <w:t>.</w:t>
+      </w:r>
+    </w:p>
+    <w:p>
+      <w:pPr>
+        <w:widowControl w:val="0"/>
+        <w:tabs>
+          <w:tab w:val="left" w:pos="90"/>
+          <w:tab w:val="right" w:pos="9360"/>
+        </w:tabs>
+        <w:spacing w:line="240" w:lineRule="auto"/>
+        <w:ind w:left="-720"/>
+        <w:rPr>
+          <w:rFonts w:ascii="Times New Roman" w:hAnsi="Times New Roman" w:cs="Times New Roman"/>
           <w:b/>
           <w:bCs/>
           <w:sz w:val="22"/>
           <w:szCs w:val="22"/>
-        </w:rPr>
-        <w:t>P</w:t>
-      </w:r>
+          <w:u w:val="single"/>
+        </w:rPr>
+      </w:pPr>
       <w:r>
         <w:rPr>
           <w:rFonts w:ascii="Times New Roman" w:hAnsi="Times New Roman" w:cs="Times New Roman"/>
@@ -689,7 +1215,7 @@
           <w:sz w:val="22"/>
           <w:szCs w:val="22"/>
         </w:rPr>
-        <w:t>hiladelphia Neighborhood Accessibility Character Map</w:t>
+        <w:t>Wharton Impact &amp; Sustainability Consulting (WISC)</w:t>
       </w:r>
       <w:r>
         <w:rPr>
@@ -704,10 +1230,40 @@
       <w:r>
         <w:rPr>
           <w:rFonts w:ascii="Times New Roman" w:hAnsi="Times New Roman" w:cs="Times New Roman"/>
-          <w:sz w:val="22"/>
-          <w:szCs w:val="22"/>
-        </w:rPr>
-        <w:t xml:space="preserve">Fall 2025 </w:t>
+          <w:i/>
+          <w:iCs/>
+          <w:sz w:val="22"/>
+          <w:szCs w:val="22"/>
+        </w:rPr>
+        <w:t xml:space="preserve">  </w:t>
+      </w:r>
+      <w:r>
+        <w:rPr>
+          <w:rFonts w:ascii="Times New Roman" w:hAnsi="Times New Roman" w:cs="Times New Roman"/>
+          <w:i/>
+          <w:iCs/>
+          <w:sz w:val="22"/>
+          <w:szCs w:val="22"/>
+        </w:rPr>
+        <w:t xml:space="preserve">  </w:t>
+      </w:r>
+      <w:r>
+        <w:rPr>
+          <w:rFonts w:ascii="Times New Roman" w:hAnsi="Times New Roman" w:cs="Times New Roman"/>
+          <w:sz w:val="22"/>
+          <w:szCs w:val="22"/>
+        </w:rPr>
+        <w:t xml:space="preserve">Jan 2026 – Ongoing </w:t>
+      </w:r>
+      <w:r>
+        <w:rPr>
+          <w:rFonts w:ascii="Times New Roman" w:hAnsi="Times New Roman" w:cs="Times New Roman"/>
+          <w:i/>
+          <w:iCs/>
+          <w:sz w:val="22"/>
+          <w:szCs w:val="22"/>
+        </w:rPr>
+        <w:t xml:space="preserve">                         </w:t>
       </w:r>
     </w:p>
     <w:p>
@@ -742,15 +1298,59 @@
           <w:sz w:val="22"/>
           <w:szCs w:val="22"/>
         </w:rPr>
+        <w:t xml:space="preserve">| </w:t>
+      </w:r>
+      <w:r>
+        <w:rPr>
+          <w:rFonts w:ascii="Times New Roman" w:hAnsi="Times New Roman" w:cs="Times New Roman"/>
+          <w:i/>
+          <w:iCs/>
+          <w:sz w:val="22"/>
+          <w:szCs w:val="22"/>
+        </w:rPr>
+        <w:t>In collaboration wit</w:t>
+      </w:r>
+      <w:r>
+        <w:rPr>
+          <w:rFonts w:ascii="Times New Roman" w:hAnsi="Times New Roman" w:cs="Times New Roman"/>
+          <w:i/>
+          <w:iCs/>
+          <w:sz w:val="22"/>
+          <w:szCs w:val="22"/>
+        </w:rPr>
+        <w:t xml:space="preserve">h </w:t>
+      </w:r>
+      <w:proofErr w:type="spellStart"/>
+      <w:r>
+        <w:rPr>
+          <w:rFonts w:ascii="Times New Roman" w:hAnsi="Times New Roman" w:cs="Times New Roman"/>
+          <w:i/>
+          <w:iCs/>
+          <w:sz w:val="22"/>
+          <w:szCs w:val="22"/>
+        </w:rPr>
+        <w:t>Sensegrass</w:t>
+      </w:r>
+      <w:proofErr w:type="spellEnd"/>
+      <w:r>
+        <w:rPr>
+          <w:rFonts w:ascii="Times New Roman" w:hAnsi="Times New Roman" w:cs="Times New Roman"/>
+          <w:i/>
+          <w:iCs/>
+          <w:sz w:val="22"/>
+          <w:szCs w:val="22"/>
+        </w:rPr>
+        <w:t xml:space="preserve"> </w:t>
+      </w:r>
+      <w:r>
+        <w:rPr>
+          <w:rFonts w:ascii="Times New Roman" w:hAnsi="Times New Roman" w:cs="Times New Roman"/>
+          <w:i/>
+          <w:iCs/>
+          <w:sz w:val="22"/>
+          <w:szCs w:val="22"/>
+        </w:rPr>
         <w:tab/>
-      </w:r>
-      <w:r>
-        <w:rPr>
-          <w:rFonts w:ascii="Times New Roman" w:hAnsi="Times New Roman" w:cs="Times New Roman"/>
-          <w:sz w:val="22"/>
-          <w:szCs w:val="22"/>
-        </w:rPr>
-        <w:t>Philadelphia, PA</w:t>
       </w:r>
     </w:p>
     <w:p>
@@ -759,7 +1359,7 @@
         <w:widowControl w:val="0"/>
         <w:numPr>
           <w:ilvl w:val="0"/>
-          <w:numId w:val="7"/>
+          <w:numId w:val="11"/>
         </w:numPr>
         <w:tabs>
           <w:tab w:val="right" w:pos="9360"/>
@@ -770,24 +1370,15 @@
           <w:rFonts w:ascii="Times New Roman" w:hAnsi="Times New Roman" w:cs="Times New Roman"/>
           <w:sz w:val="22"/>
           <w:szCs w:val="22"/>
-          <w:u w:val="single"/>
-        </w:rPr>
-      </w:pPr>
-      <w:r>
-        <w:rPr>
-          <w:rFonts w:ascii="Times New Roman" w:hAnsi="Times New Roman" w:cs="Times New Roman"/>
-          <w:sz w:val="22"/>
-          <w:szCs w:val="22"/>
-        </w:rPr>
-        <w:t>Created a composite neighborhood accessibility index for Philadelphia using integrated mobility, amenities, environmental, and socioeconomic indicators</w:t>
-      </w:r>
-      <w:r>
-        <w:rPr>
-          <w:rFonts w:ascii="Times New Roman" w:hAnsi="Times New Roman" w:cs="Times New Roman"/>
-          <w:sz w:val="22"/>
-          <w:szCs w:val="22"/>
-        </w:rPr>
-        <w:t xml:space="preserve"> as a team of 2. </w:t>
+        </w:rPr>
+      </w:pPr>
+      <w:r>
+        <w:rPr>
+          <w:rFonts w:ascii="Times New Roman" w:hAnsi="Times New Roman" w:cs="Times New Roman"/>
+          <w:sz w:val="22"/>
+          <w:szCs w:val="22"/>
+        </w:rPr>
+        <w:t>Conduct landscape and opportunity analysis to identify high-potential pilot regions and partners for an AI- and satellite-driven agricultural intelligence platform.</w:t>
       </w:r>
     </w:p>
     <w:p>
@@ -796,7 +1387,7 @@
         <w:widowControl w:val="0"/>
         <w:numPr>
           <w:ilvl w:val="0"/>
-          <w:numId w:val="7"/>
+          <w:numId w:val="11"/>
         </w:numPr>
         <w:tabs>
           <w:tab w:val="right" w:pos="9360"/>
@@ -807,111 +1398,15 @@
           <w:rFonts w:ascii="Times New Roman" w:hAnsi="Times New Roman" w:cs="Times New Roman"/>
           <w:sz w:val="22"/>
           <w:szCs w:val="22"/>
-          <w:u w:val="single"/>
-        </w:rPr>
-      </w:pPr>
-      <w:r>
-        <w:rPr>
-          <w:rFonts w:ascii="Times New Roman" w:hAnsi="Times New Roman" w:cs="Times New Roman"/>
-          <w:sz w:val="22"/>
-          <w:szCs w:val="22"/>
-        </w:rPr>
-        <w:t>Developed an interactive web map</w:t>
-      </w:r>
-      <w:r>
-        <w:rPr>
-          <w:rFonts w:ascii="Times New Roman" w:hAnsi="Times New Roman" w:cs="Times New Roman"/>
-          <w:sz w:val="22"/>
-          <w:szCs w:val="22"/>
-        </w:rPr>
-        <w:t xml:space="preserve">, </w:t>
-      </w:r>
-      <w:r>
-        <w:rPr>
-          <w:rFonts w:ascii="Times New Roman" w:hAnsi="Times New Roman" w:cs="Times New Roman"/>
-          <w:sz w:val="22"/>
-          <w:szCs w:val="22"/>
-        </w:rPr>
-        <w:t>reproducible Python workflow</w:t>
-      </w:r>
-      <w:r>
-        <w:rPr>
-          <w:rFonts w:ascii="Times New Roman" w:hAnsi="Times New Roman" w:cs="Times New Roman"/>
-          <w:sz w:val="22"/>
-          <w:szCs w:val="22"/>
-        </w:rPr>
-        <w:t xml:space="preserve">, and </w:t>
-      </w:r>
-      <w:r>
-        <w:rPr>
-          <w:rFonts w:ascii="Times New Roman" w:hAnsi="Times New Roman" w:cs="Times New Roman"/>
-          <w:sz w:val="22"/>
-          <w:szCs w:val="22"/>
-        </w:rPr>
-        <w:t xml:space="preserve">a website hosted on </w:t>
-      </w:r>
-      <w:proofErr w:type="spellStart"/>
-      <w:r>
-        <w:rPr>
-          <w:rFonts w:ascii="Times New Roman" w:hAnsi="Times New Roman" w:cs="Times New Roman"/>
-          <w:sz w:val="22"/>
-          <w:szCs w:val="22"/>
-        </w:rPr>
-        <w:t>MkDocs</w:t>
-      </w:r>
-      <w:proofErr w:type="spellEnd"/>
-      <w:r>
-        <w:rPr>
-          <w:rFonts w:ascii="Times New Roman" w:hAnsi="Times New Roman" w:cs="Times New Roman"/>
-          <w:sz w:val="22"/>
-          <w:szCs w:val="22"/>
-        </w:rPr>
-        <w:t xml:space="preserve"> to evaluate neighborhood-level variation in accessibility and component tradeoffs across the city</w:t>
-      </w:r>
-      <w:r>
-        <w:rPr>
-          <w:rFonts w:ascii="Times New Roman" w:hAnsi="Times New Roman" w:cs="Times New Roman"/>
-          <w:sz w:val="22"/>
-          <w:szCs w:val="22"/>
-        </w:rPr>
-        <w:t>.</w:t>
-      </w:r>
-    </w:p>
-    <w:p>
-      <w:pPr>
-        <w:pStyle w:val="ListParagraph"/>
-        <w:widowControl w:val="0"/>
-        <w:numPr>
-          <w:ilvl w:val="0"/>
-          <w:numId w:val="7"/>
-        </w:numPr>
-        <w:tabs>
-          <w:tab w:val="right" w:pos="9360"/>
-        </w:tabs>
-        <w:spacing w:line="240" w:lineRule="auto"/>
-        <w:ind w:left="-360"/>
-        <w:rPr>
-          <w:rFonts w:ascii="Times New Roman" w:hAnsi="Times New Roman" w:cs="Times New Roman"/>
-          <w:sz w:val="22"/>
-          <w:szCs w:val="22"/>
-          <w:u w:val="single"/>
-        </w:rPr>
-      </w:pPr>
-      <w:r>
-        <w:rPr>
-          <w:rFonts w:ascii="Times New Roman" w:hAnsi="Times New Roman" w:cs="Times New Roman"/>
-          <w:sz w:val="22"/>
-          <w:szCs w:val="22"/>
-        </w:rPr>
-        <w:t>Documented limitations related to demographic data harmonization and reflected on implementation constraints in the final project site</w:t>
-      </w:r>
-      <w:r>
-        <w:rPr>
-          <w:rFonts w:ascii="Times New Roman" w:hAnsi="Times New Roman" w:cs="Times New Roman"/>
-          <w:sz w:val="22"/>
-          <w:szCs w:val="22"/>
-        </w:rPr>
-        <w:t>.</w:t>
+        </w:rPr>
+      </w:pPr>
+      <w:r>
+        <w:rPr>
+          <w:rFonts w:ascii="Times New Roman" w:hAnsi="Times New Roman" w:cs="Times New Roman"/>
+          <w:sz w:val="22"/>
+          <w:szCs w:val="22"/>
+        </w:rPr>
+        <w:t>Synthesize research into a pilot-readiness and positioning framework, translating findings into strategic recommendations for client leadership.</w:t>
       </w:r>
     </w:p>
     <w:p>
@@ -928,6 +1423,7 @@
           <w:bCs/>
           <w:sz w:val="22"/>
           <w:szCs w:val="22"/>
+          <w:u w:val="single"/>
         </w:rPr>
       </w:pPr>
     </w:p>
@@ -945,6 +1441,7 @@
           <w:bCs/>
           <w:sz w:val="22"/>
           <w:szCs w:val="22"/>
+          <w:u w:val="single"/>
         </w:rPr>
       </w:pPr>
       <w:r>
@@ -954,19 +1451,28 @@
           <w:bCs/>
           <w:sz w:val="22"/>
           <w:szCs w:val="22"/>
-        </w:rPr>
-        <w:t>Temple University Ambler</w:t>
-      </w:r>
-      <w:r>
+          <w:u w:val="single"/>
+        </w:rPr>
+        <w:t>PROJECTS</w:t>
+      </w:r>
+    </w:p>
+    <w:p>
+      <w:pPr>
+        <w:widowControl w:val="0"/>
+        <w:tabs>
+          <w:tab w:val="right" w:pos="9360"/>
+        </w:tabs>
+        <w:spacing w:line="240" w:lineRule="auto"/>
+        <w:ind w:left="-720"/>
         <w:rPr>
           <w:rFonts w:ascii="Times New Roman" w:hAnsi="Times New Roman" w:cs="Times New Roman"/>
           <w:b/>
           <w:bCs/>
           <w:sz w:val="22"/>
           <w:szCs w:val="22"/>
-        </w:rPr>
-        <w:t xml:space="preserve"> Campus</w:t>
-      </w:r>
+          <w:u w:val="single"/>
+        </w:rPr>
+      </w:pPr>
       <w:r>
         <w:rPr>
           <w:rFonts w:ascii="Times New Roman" w:hAnsi="Times New Roman" w:cs="Times New Roman"/>
@@ -975,7 +1481,7 @@
           <w:sz w:val="22"/>
           <w:szCs w:val="22"/>
         </w:rPr>
-        <w:t xml:space="preserve">: </w:t>
+        <w:t>Temple University Ambler</w:t>
       </w:r>
       <w:r>
         <w:rPr>
@@ -985,7 +1491,7 @@
           <w:sz w:val="22"/>
           <w:szCs w:val="22"/>
         </w:rPr>
-        <w:t xml:space="preserve">Supervised </w:t>
+        <w:t xml:space="preserve"> Campus</w:t>
       </w:r>
       <w:r>
         <w:rPr>
@@ -995,7 +1501,7 @@
           <w:sz w:val="22"/>
           <w:szCs w:val="22"/>
         </w:rPr>
-        <w:t>Change Detection</w:t>
+        <w:t xml:space="preserve">: </w:t>
       </w:r>
       <w:r>
         <w:rPr>
@@ -1005,7 +1511,7 @@
           <w:sz w:val="22"/>
           <w:szCs w:val="22"/>
         </w:rPr>
-        <w:t xml:space="preserve"> </w:t>
+        <w:t xml:space="preserve">Supervised </w:t>
       </w:r>
       <w:r>
         <w:rPr>
@@ -1015,7 +1521,17 @@
           <w:sz w:val="22"/>
           <w:szCs w:val="22"/>
         </w:rPr>
-        <w:t>ArcGIS Pro</w:t>
+        <w:t>Change Detection</w:t>
+      </w:r>
+      <w:r>
+        <w:rPr>
+          <w:rFonts w:ascii="Times New Roman" w:hAnsi="Times New Roman" w:cs="Times New Roman"/>
+          <w:b/>
+          <w:bCs/>
+          <w:sz w:val="22"/>
+          <w:szCs w:val="22"/>
+        </w:rPr>
+        <w:t xml:space="preserve"> ArcGIS Pro</w:t>
       </w:r>
       <w:r>
         <w:rPr>
@@ -1156,7 +1672,7 @@
           <w:sz w:val="22"/>
           <w:szCs w:val="22"/>
         </w:rPr>
-        <w:t>captured</w:t>
+        <w:t>captured 1-meter</w:t>
       </w:r>
       <w:r>
         <w:rPr>
@@ -1172,31 +1688,7 @@
           <w:sz w:val="22"/>
           <w:szCs w:val="22"/>
         </w:rPr>
-        <w:t>1-meter</w:t>
-      </w:r>
-      <w:r>
-        <w:rPr>
-          <w:rFonts w:ascii="Times New Roman" w:hAnsi="Times New Roman" w:cs="Times New Roman"/>
-          <w:sz w:val="22"/>
-          <w:szCs w:val="22"/>
-        </w:rPr>
-        <w:t xml:space="preserve"> </w:t>
-      </w:r>
-      <w:r>
-        <w:rPr>
-          <w:rFonts w:ascii="Times New Roman" w:hAnsi="Times New Roman" w:cs="Times New Roman"/>
-          <w:sz w:val="22"/>
-          <w:szCs w:val="22"/>
-        </w:rPr>
-        <w:t xml:space="preserve">resolution images of the Temple University Ambler Campus before and after the </w:t>
-      </w:r>
-      <w:r>
-        <w:rPr>
-          <w:rFonts w:ascii="Times New Roman" w:hAnsi="Times New Roman" w:cs="Times New Roman"/>
-          <w:sz w:val="22"/>
-          <w:szCs w:val="22"/>
-        </w:rPr>
-        <w:t>tornado in Fall 2021.</w:t>
+        <w:t>resolution images of the Temple University Ambler Campus before and after the tornado in Fall 2021.</w:t>
       </w:r>
     </w:p>
     <w:p>
@@ -1224,61 +1716,7 @@
           <w:sz w:val="22"/>
           <w:szCs w:val="22"/>
         </w:rPr>
-        <w:t xml:space="preserve">Performed supervised </w:t>
-      </w:r>
-      <w:r>
-        <w:rPr>
-          <w:rFonts w:ascii="Times New Roman" w:hAnsi="Times New Roman" w:cs="Times New Roman"/>
-          <w:sz w:val="22"/>
-          <w:szCs w:val="22"/>
-        </w:rPr>
-        <w:t>classification through Image Analyst to identify vegetation loss, recovery</w:t>
-      </w:r>
-      <w:r>
-        <w:rPr>
-          <w:rFonts w:ascii="Times New Roman" w:hAnsi="Times New Roman" w:cs="Times New Roman"/>
-          <w:sz w:val="22"/>
-          <w:szCs w:val="22"/>
-        </w:rPr>
-        <w:t xml:space="preserve">, and calculate the overall change using NDVI analysis. </w:t>
-      </w:r>
-    </w:p>
-    <w:p>
-      <w:pPr>
-        <w:widowControl w:val="0"/>
-        <w:tabs>
-          <w:tab w:val="left" w:pos="90"/>
-          <w:tab w:val="right" w:pos="9360"/>
-        </w:tabs>
-        <w:spacing w:line="240" w:lineRule="auto"/>
-        <w:ind w:left="-720"/>
-        <w:rPr>
-          <w:rFonts w:ascii="Times New Roman" w:hAnsi="Times New Roman" w:cs="Times New Roman"/>
-          <w:b/>
-          <w:bCs/>
-          <w:sz w:val="22"/>
-          <w:szCs w:val="22"/>
-          <w:u w:val="single"/>
-        </w:rPr>
-      </w:pPr>
-      <w:r>
-        <w:rPr>
-          <w:rFonts w:ascii="Times New Roman" w:hAnsi="Times New Roman" w:cs="Times New Roman"/>
-          <w:sz w:val="22"/>
-          <w:szCs w:val="22"/>
-        </w:rPr>
-        <w:br/>
-      </w:r>
-      <w:r>
-        <w:rPr>
-          <w:rFonts w:ascii="Times New Roman" w:hAnsi="Times New Roman" w:cs="Times New Roman"/>
-          <w:b/>
-          <w:bCs/>
-          <w:sz w:val="22"/>
-          <w:szCs w:val="22"/>
-          <w:u w:val="single"/>
-        </w:rPr>
-        <w:t>RESEARCH &amp; CONSULTING EXPERIENCE</w:t>
+        <w:t xml:space="preserve">Performed supervised classification through Image Analyst to identify vegetation loss, recovery, and calculate the overall change using NDVI analysis. </w:t>
       </w:r>
     </w:p>
     <w:p>
@@ -1303,13 +1741,12 @@
           <w:sz w:val="22"/>
           <w:szCs w:val="22"/>
         </w:rPr>
-        <w:t>Geography of Healthcare Access in South Africa (MUSA Practicum)</w:t>
-      </w:r>
-      <w:r>
-        <w:rPr>
-          <w:rFonts w:ascii="Times New Roman" w:hAnsi="Times New Roman" w:cs="Times New Roman"/>
-          <w:b/>
-          <w:bCs/>
+        <w:t>Practicum</w:t>
+      </w:r>
+      <w:r>
+        <w:rPr>
+          <w:rFonts w:ascii="Times New Roman" w:hAnsi="Times New Roman" w:cs="Times New Roman"/>
+          <w:iCs/>
           <w:sz w:val="22"/>
           <w:szCs w:val="22"/>
         </w:rPr>
@@ -1318,463 +1755,11 @@
       <w:r>
         <w:rPr>
           <w:rFonts w:ascii="Times New Roman" w:hAnsi="Times New Roman" w:cs="Times New Roman"/>
-          <w:sz w:val="22"/>
-          <w:szCs w:val="22"/>
-        </w:rPr>
-        <w:t xml:space="preserve">Spring 2026 </w:t>
-      </w:r>
-    </w:p>
-    <w:p>
-      <w:pPr>
-        <w:widowControl w:val="0"/>
-        <w:tabs>
-          <w:tab w:val="right" w:pos="9360"/>
-        </w:tabs>
-        <w:spacing w:line="240" w:lineRule="auto"/>
-        <w:ind w:left="-720"/>
-        <w:rPr>
-          <w:rFonts w:ascii="Times New Roman" w:hAnsi="Times New Roman" w:cs="Times New Roman"/>
-          <w:i/>
           <w:iCs/>
           <w:sz w:val="22"/>
           <w:szCs w:val="22"/>
         </w:rPr>
-      </w:pPr>
-      <w:r>
-        <w:rPr>
-          <w:rFonts w:ascii="Times New Roman" w:hAnsi="Times New Roman" w:cs="Times New Roman"/>
-          <w:i/>
-          <w:iCs/>
-          <w:sz w:val="22"/>
-          <w:szCs w:val="22"/>
-        </w:rPr>
-        <w:t xml:space="preserve">University of Pennsylvania | </w:t>
-      </w:r>
-      <w:r>
-        <w:rPr>
-          <w:rFonts w:ascii="Times New Roman" w:hAnsi="Times New Roman" w:cs="Times New Roman"/>
-          <w:i/>
-          <w:iCs/>
-          <w:sz w:val="22"/>
-          <w:szCs w:val="22"/>
-        </w:rPr>
-        <w:t>In collaboration with</w:t>
-      </w:r>
-      <w:r>
-        <w:rPr>
-          <w:rFonts w:ascii="Times New Roman" w:hAnsi="Times New Roman" w:cs="Times New Roman"/>
-          <w:i/>
-          <w:iCs/>
-          <w:sz w:val="22"/>
-          <w:szCs w:val="22"/>
-        </w:rPr>
-        <w:t xml:space="preserve"> the Distributed AI Research Institute</w:t>
-      </w:r>
-    </w:p>
-    <w:p>
-      <w:pPr>
-        <w:pStyle w:val="ListParagraph"/>
-        <w:widowControl w:val="0"/>
-        <w:numPr>
-          <w:ilvl w:val="0"/>
-          <w:numId w:val="4"/>
-        </w:numPr>
-        <w:tabs>
-          <w:tab w:val="right" w:pos="9360"/>
-        </w:tabs>
-        <w:spacing w:line="240" w:lineRule="auto"/>
-        <w:ind w:left="-360"/>
-        <w:rPr>
-          <w:rFonts w:ascii="Times New Roman" w:hAnsi="Times New Roman" w:cs="Times New Roman"/>
-          <w:b/>
-          <w:bCs/>
-          <w:sz w:val="22"/>
-          <w:szCs w:val="22"/>
-          <w:u w:val="single"/>
-        </w:rPr>
-      </w:pPr>
-      <w:r>
-        <w:rPr>
-          <w:rFonts w:ascii="Times New Roman" w:hAnsi="Times New Roman" w:cs="Times New Roman"/>
-          <w:sz w:val="22"/>
-          <w:szCs w:val="22"/>
-        </w:rPr>
-        <w:t>Analyze spatial alignment between population distributions and pharmacy access across South Africa to assess healthcare accessibility under the National Health Insurance Act</w:t>
-      </w:r>
-      <w:r>
-        <w:rPr>
-          <w:rFonts w:ascii="Times New Roman" w:hAnsi="Times New Roman" w:cs="Times New Roman"/>
-          <w:sz w:val="22"/>
-          <w:szCs w:val="22"/>
-        </w:rPr>
-        <w:t xml:space="preserve"> (2024) with the guidance of DAI researchers. </w:t>
-      </w:r>
-    </w:p>
-    <w:p>
-      <w:pPr>
-        <w:pStyle w:val="ListParagraph"/>
-        <w:widowControl w:val="0"/>
-        <w:numPr>
-          <w:ilvl w:val="0"/>
-          <w:numId w:val="4"/>
-        </w:numPr>
-        <w:tabs>
-          <w:tab w:val="right" w:pos="9360"/>
-        </w:tabs>
-        <w:spacing w:line="240" w:lineRule="auto"/>
-        <w:ind w:left="-360"/>
-        <w:rPr>
-          <w:rFonts w:ascii="Times New Roman" w:hAnsi="Times New Roman" w:cs="Times New Roman"/>
-          <w:b/>
-          <w:bCs/>
-          <w:sz w:val="22"/>
-          <w:szCs w:val="22"/>
-          <w:u w:val="single"/>
-        </w:rPr>
-      </w:pPr>
-      <w:r>
-        <w:rPr>
-          <w:rFonts w:ascii="Times New Roman" w:hAnsi="Times New Roman" w:cs="Times New Roman"/>
-          <w:sz w:val="22"/>
-          <w:szCs w:val="22"/>
-        </w:rPr>
-        <w:t xml:space="preserve">Build and validate a spatial database of pharmacies using </w:t>
-      </w:r>
-      <w:r>
-        <w:rPr>
-          <w:rFonts w:ascii="Times New Roman" w:hAnsi="Times New Roman" w:cs="Times New Roman"/>
-          <w:sz w:val="22"/>
-          <w:szCs w:val="22"/>
-        </w:rPr>
-        <w:t xml:space="preserve">Google Places API, </w:t>
-      </w:r>
-      <w:r>
-        <w:rPr>
-          <w:rFonts w:ascii="Times New Roman" w:hAnsi="Times New Roman" w:cs="Times New Roman"/>
-          <w:sz w:val="22"/>
-          <w:szCs w:val="22"/>
-        </w:rPr>
-        <w:t>Google Geocoding API</w:t>
-      </w:r>
-      <w:r>
-        <w:rPr>
-          <w:rFonts w:ascii="Times New Roman" w:hAnsi="Times New Roman" w:cs="Times New Roman"/>
-          <w:sz w:val="22"/>
-          <w:szCs w:val="22"/>
-        </w:rPr>
-        <w:t xml:space="preserve">, Snowflake AI, </w:t>
-      </w:r>
-      <w:r>
-        <w:rPr>
-          <w:rFonts w:ascii="Times New Roman" w:hAnsi="Times New Roman" w:cs="Times New Roman"/>
-          <w:sz w:val="22"/>
-          <w:szCs w:val="22"/>
-        </w:rPr>
-        <w:t>and</w:t>
-      </w:r>
-      <w:r>
-        <w:rPr>
-          <w:rFonts w:ascii="Times New Roman" w:hAnsi="Times New Roman" w:cs="Times New Roman"/>
-          <w:sz w:val="22"/>
-          <w:szCs w:val="22"/>
-        </w:rPr>
-        <w:t xml:space="preserve"> </w:t>
-      </w:r>
-      <w:r>
-        <w:rPr>
-          <w:rFonts w:ascii="Times New Roman" w:hAnsi="Times New Roman" w:cs="Times New Roman"/>
-          <w:sz w:val="22"/>
-          <w:szCs w:val="22"/>
-        </w:rPr>
-        <w:t xml:space="preserve">the </w:t>
-      </w:r>
-      <w:r>
-        <w:rPr>
-          <w:rFonts w:ascii="Times New Roman" w:hAnsi="Times New Roman" w:cs="Times New Roman"/>
-          <w:sz w:val="22"/>
-          <w:szCs w:val="22"/>
-        </w:rPr>
-        <w:t>web-based data sources in the absence of a national registr</w:t>
-      </w:r>
-      <w:r>
-        <w:rPr>
-          <w:rFonts w:ascii="Times New Roman" w:hAnsi="Times New Roman" w:cs="Times New Roman"/>
-          <w:sz w:val="22"/>
-          <w:szCs w:val="22"/>
-        </w:rPr>
-        <w:t>y with a team of 4.</w:t>
-      </w:r>
-    </w:p>
-    <w:p>
-      <w:pPr>
-        <w:widowControl w:val="0"/>
-        <w:tabs>
-          <w:tab w:val="left" w:pos="90"/>
-          <w:tab w:val="right" w:pos="9360"/>
-        </w:tabs>
-        <w:spacing w:line="240" w:lineRule="auto"/>
-        <w:ind w:left="-720"/>
-        <w:rPr>
-          <w:rFonts w:ascii="Times New Roman" w:hAnsi="Times New Roman" w:cs="Times New Roman"/>
-          <w:b/>
-          <w:bCs/>
-          <w:sz w:val="22"/>
-          <w:szCs w:val="22"/>
-        </w:rPr>
-      </w:pPr>
-    </w:p>
-    <w:p>
-      <w:pPr>
-        <w:widowControl w:val="0"/>
-        <w:tabs>
-          <w:tab w:val="left" w:pos="90"/>
-          <w:tab w:val="right" w:pos="9360"/>
-        </w:tabs>
-        <w:spacing w:line="240" w:lineRule="auto"/>
-        <w:ind w:left="-720"/>
-        <w:rPr>
-          <w:rFonts w:ascii="Times New Roman" w:hAnsi="Times New Roman" w:cs="Times New Roman"/>
-          <w:b/>
-          <w:bCs/>
-          <w:sz w:val="22"/>
-          <w:szCs w:val="22"/>
-          <w:u w:val="single"/>
-        </w:rPr>
-      </w:pPr>
-      <w:r>
-        <w:rPr>
-          <w:rFonts w:ascii="Times New Roman" w:hAnsi="Times New Roman" w:cs="Times New Roman"/>
-          <w:b/>
-          <w:bCs/>
-          <w:sz w:val="22"/>
-          <w:szCs w:val="22"/>
-        </w:rPr>
-        <w:t>Wharton Impact &amp; Sustainability Consulting (WISC)</w:t>
-      </w:r>
-      <w:proofErr w:type="gramStart"/>
-      <w:r>
-        <w:rPr>
-          <w:rFonts w:ascii="Times New Roman" w:hAnsi="Times New Roman" w:cs="Times New Roman"/>
-          <w:i/>
-          <w:iCs/>
-          <w:sz w:val="22"/>
-          <w:szCs w:val="22"/>
-        </w:rPr>
-        <w:tab/>
-      </w:r>
-      <w:r>
-        <w:rPr>
-          <w:rFonts w:ascii="Times New Roman" w:hAnsi="Times New Roman" w:cs="Times New Roman"/>
-          <w:i/>
-          <w:iCs/>
-          <w:sz w:val="22"/>
-          <w:szCs w:val="22"/>
-        </w:rPr>
-        <w:t xml:space="preserve">  </w:t>
-      </w:r>
-      <w:r>
-        <w:rPr>
-          <w:rFonts w:ascii="Times New Roman" w:hAnsi="Times New Roman" w:cs="Times New Roman"/>
-          <w:sz w:val="22"/>
-          <w:szCs w:val="22"/>
-        </w:rPr>
-        <w:t>Spring</w:t>
-      </w:r>
-      <w:proofErr w:type="gramEnd"/>
-      <w:r>
-        <w:rPr>
-          <w:rFonts w:ascii="Times New Roman" w:hAnsi="Times New Roman" w:cs="Times New Roman"/>
-          <w:sz w:val="22"/>
-          <w:szCs w:val="22"/>
-        </w:rPr>
-        <w:t xml:space="preserve"> 202</w:t>
-      </w:r>
-      <w:r>
-        <w:rPr>
-          <w:rFonts w:ascii="Times New Roman" w:hAnsi="Times New Roman" w:cs="Times New Roman"/>
-          <w:sz w:val="22"/>
-          <w:szCs w:val="22"/>
-        </w:rPr>
-        <w:t>6</w:t>
-      </w:r>
-      <w:r>
-        <w:rPr>
-          <w:rFonts w:ascii="Times New Roman" w:hAnsi="Times New Roman" w:cs="Times New Roman"/>
-          <w:i/>
-          <w:iCs/>
-          <w:sz w:val="22"/>
-          <w:szCs w:val="22"/>
-        </w:rPr>
-        <w:t xml:space="preserve">                         </w:t>
-      </w:r>
-    </w:p>
-    <w:p>
-      <w:pPr>
-        <w:widowControl w:val="0"/>
-        <w:tabs>
-          <w:tab w:val="right" w:pos="9360"/>
-        </w:tabs>
-        <w:spacing w:line="240" w:lineRule="auto"/>
-        <w:ind w:left="-720"/>
-        <w:rPr>
-          <w:rFonts w:ascii="Times New Roman" w:hAnsi="Times New Roman" w:cs="Times New Roman"/>
-          <w:sz w:val="22"/>
-          <w:szCs w:val="22"/>
-        </w:rPr>
-      </w:pPr>
-      <w:r>
-        <w:rPr>
-          <w:rFonts w:ascii="Times New Roman" w:hAnsi="Times New Roman" w:cs="Times New Roman"/>
-          <w:i/>
-          <w:iCs/>
-          <w:sz w:val="22"/>
-          <w:szCs w:val="22"/>
-        </w:rPr>
-        <w:t xml:space="preserve">University of Pennsylvania </w:t>
-      </w:r>
-      <w:r>
-        <w:rPr>
-          <w:rFonts w:ascii="Times New Roman" w:hAnsi="Times New Roman" w:cs="Times New Roman"/>
-          <w:i/>
-          <w:iCs/>
-          <w:sz w:val="22"/>
-          <w:szCs w:val="22"/>
-        </w:rPr>
-        <w:t xml:space="preserve">| </w:t>
-      </w:r>
-      <w:r>
-        <w:rPr>
-          <w:rFonts w:ascii="Times New Roman" w:hAnsi="Times New Roman" w:cs="Times New Roman"/>
-          <w:i/>
-          <w:iCs/>
-          <w:sz w:val="22"/>
-          <w:szCs w:val="22"/>
-        </w:rPr>
-        <w:t>In collaboration wit</w:t>
-      </w:r>
-      <w:r>
-        <w:rPr>
-          <w:rFonts w:ascii="Times New Roman" w:hAnsi="Times New Roman" w:cs="Times New Roman"/>
-          <w:i/>
-          <w:iCs/>
-          <w:sz w:val="22"/>
-          <w:szCs w:val="22"/>
-        </w:rPr>
-        <w:t xml:space="preserve">h </w:t>
-      </w:r>
-      <w:proofErr w:type="spellStart"/>
-      <w:r>
-        <w:rPr>
-          <w:rFonts w:ascii="Times New Roman" w:hAnsi="Times New Roman" w:cs="Times New Roman"/>
-          <w:i/>
-          <w:iCs/>
-          <w:sz w:val="22"/>
-          <w:szCs w:val="22"/>
-        </w:rPr>
-        <w:t>Sensegrass</w:t>
-      </w:r>
-      <w:proofErr w:type="spellEnd"/>
-      <w:r>
-        <w:rPr>
-          <w:rFonts w:ascii="Times New Roman" w:hAnsi="Times New Roman" w:cs="Times New Roman"/>
-          <w:i/>
-          <w:iCs/>
-          <w:sz w:val="22"/>
-          <w:szCs w:val="22"/>
-        </w:rPr>
-        <w:t xml:space="preserve"> </w:t>
-      </w:r>
-      <w:r>
-        <w:rPr>
-          <w:rFonts w:ascii="Times New Roman" w:hAnsi="Times New Roman" w:cs="Times New Roman"/>
-          <w:i/>
-          <w:iCs/>
-          <w:sz w:val="22"/>
-          <w:szCs w:val="22"/>
-        </w:rPr>
-        <w:tab/>
-      </w:r>
-    </w:p>
-    <w:p>
-      <w:pPr>
-        <w:pStyle w:val="ListParagraph"/>
-        <w:widowControl w:val="0"/>
-        <w:numPr>
-          <w:ilvl w:val="0"/>
-          <w:numId w:val="10"/>
-        </w:numPr>
-        <w:tabs>
-          <w:tab w:val="right" w:pos="9360"/>
-        </w:tabs>
-        <w:spacing w:line="240" w:lineRule="auto"/>
-        <w:ind w:left="-360"/>
-        <w:rPr>
-          <w:rFonts w:ascii="Times New Roman" w:hAnsi="Times New Roman" w:cs="Times New Roman"/>
-          <w:b/>
-          <w:bCs/>
-          <w:sz w:val="22"/>
-          <w:szCs w:val="22"/>
-          <w:u w:val="single"/>
-        </w:rPr>
-      </w:pPr>
-      <w:r>
-        <w:rPr>
-          <w:rFonts w:ascii="Times New Roman" w:hAnsi="Times New Roman" w:cs="Times New Roman"/>
-          <w:sz w:val="22"/>
-          <w:szCs w:val="22"/>
-        </w:rPr>
-        <w:t>C</w:t>
-      </w:r>
-      <w:r>
-        <w:rPr>
-          <w:rFonts w:ascii="Times New Roman" w:hAnsi="Times New Roman" w:cs="Times New Roman"/>
-          <w:sz w:val="22"/>
-          <w:szCs w:val="22"/>
-        </w:rPr>
-        <w:t>onduct data-driven consulting analysis for an impact-focused startup, translating findings into strategic recommendations with a team of 3 undergraduate students.</w:t>
-      </w:r>
-    </w:p>
-    <w:p>
-      <w:pPr>
-        <w:widowControl w:val="0"/>
-        <w:tabs>
-          <w:tab w:val="right" w:pos="9360"/>
-        </w:tabs>
-        <w:spacing w:line="240" w:lineRule="auto"/>
-        <w:ind w:left="-720"/>
-        <w:rPr>
-          <w:rFonts w:ascii="Times New Roman" w:hAnsi="Times New Roman" w:cs="Times New Roman"/>
-          <w:b/>
-          <w:bCs/>
-          <w:sz w:val="22"/>
-          <w:szCs w:val="22"/>
-        </w:rPr>
-      </w:pPr>
-    </w:p>
-    <w:p>
-      <w:pPr>
-        <w:ind w:hanging="720"/>
-        <w:rPr>
-          <w:rFonts w:ascii="Times New Roman" w:hAnsi="Times New Roman" w:cs="Times New Roman"/>
-          <w:b/>
-          <w:bCs/>
-          <w:caps/>
-          <w:sz w:val="22"/>
-          <w:szCs w:val="22"/>
-          <w:u w:val="single"/>
-        </w:rPr>
-      </w:pPr>
-      <w:r>
-        <w:rPr>
-          <w:rFonts w:ascii="Times New Roman" w:hAnsi="Times New Roman" w:cs="Times New Roman"/>
-          <w:b/>
-          <w:bCs/>
-          <w:caps/>
-          <w:sz w:val="22"/>
-          <w:szCs w:val="22"/>
-          <w:u w:val="single"/>
-        </w:rPr>
-        <w:t>Additional Experience</w:t>
+        <w:t>Oct 2023 – May 2024</w:t>
       </w:r>
     </w:p>
     <w:p>
@@ -1795,53 +1780,11 @@
       <w:r>
         <w:rPr>
           <w:rFonts w:ascii="Times New Roman" w:hAnsi="Times New Roman" w:cs="Times New Roman"/>
-          <w:sz w:val="22"/>
-          <w:szCs w:val="22"/>
-        </w:rPr>
-        <w:t xml:space="preserve">Practicum </w:t>
-      </w:r>
-      <w:r>
-        <w:rPr>
-          <w:rFonts w:ascii="Times New Roman" w:hAnsi="Times New Roman" w:cs="Times New Roman"/>
-          <w:sz w:val="22"/>
-          <w:szCs w:val="22"/>
-        </w:rPr>
-        <w:t>–</w:t>
-      </w:r>
-      <w:r>
-        <w:rPr>
-          <w:rFonts w:ascii="Times New Roman" w:hAnsi="Times New Roman" w:cs="Times New Roman"/>
-          <w:sz w:val="22"/>
-          <w:szCs w:val="22"/>
-        </w:rPr>
-        <w:t xml:space="preserve"> </w:t>
-      </w:r>
-      <w:r>
-        <w:rPr>
-          <w:rFonts w:ascii="Times New Roman" w:hAnsi="Times New Roman" w:cs="Times New Roman"/>
           <w:i/>
           <w:sz w:val="22"/>
           <w:szCs w:val="22"/>
         </w:rPr>
-        <w:t>Temple</w:t>
-      </w:r>
-      <w:r>
-        <w:rPr>
-          <w:rFonts w:ascii="Times New Roman" w:hAnsi="Times New Roman" w:cs="Times New Roman"/>
-          <w:i/>
-          <w:sz w:val="22"/>
-          <w:szCs w:val="22"/>
-        </w:rPr>
-        <w:t xml:space="preserve"> University</w:t>
-      </w:r>
-      <w:r>
-        <w:rPr>
-          <w:rFonts w:ascii="Times New Roman" w:hAnsi="Times New Roman" w:cs="Times New Roman"/>
-          <w:i/>
-          <w:sz w:val="22"/>
-          <w:szCs w:val="22"/>
-        </w:rPr>
-        <w:t xml:space="preserve"> Anthropology Laboratory and Museum </w:t>
+        <w:t xml:space="preserve">Temple University Anthropology Laboratory and Museum </w:t>
       </w:r>
       <w:r>
         <w:rPr>
@@ -1851,49 +1794,6 @@
           <w:szCs w:val="22"/>
         </w:rPr>
         <w:t xml:space="preserve">                                 </w:t>
-      </w:r>
-      <w:r>
-        <w:rPr>
-          <w:rFonts w:ascii="Times New Roman" w:hAnsi="Times New Roman" w:cs="Times New Roman"/>
-          <w:iCs/>
-          <w:sz w:val="22"/>
-          <w:szCs w:val="22"/>
-        </w:rPr>
-        <w:tab/>
-      </w:r>
-      <w:r>
-        <w:rPr>
-          <w:rFonts w:ascii="Times New Roman" w:hAnsi="Times New Roman" w:cs="Times New Roman"/>
-          <w:iCs/>
-          <w:sz w:val="22"/>
-          <w:szCs w:val="22"/>
-        </w:rPr>
-        <w:t>Oct 2023 – May 2024</w:t>
-      </w:r>
-    </w:p>
-    <w:p>
-      <w:pPr>
-        <w:widowControl w:val="0"/>
-        <w:tabs>
-          <w:tab w:val="right" w:pos="9360"/>
-        </w:tabs>
-        <w:spacing w:line="283" w:lineRule="auto"/>
-        <w:ind w:left="-720"/>
-        <w:rPr>
-          <w:rFonts w:ascii="Times New Roman" w:hAnsi="Times New Roman" w:cs="Times New Roman"/>
-          <w:iCs/>
-          <w:sz w:val="22"/>
-          <w:szCs w:val="22"/>
-        </w:rPr>
-      </w:pPr>
-      <w:r>
-        <w:rPr>
-          <w:rFonts w:ascii="Times New Roman" w:hAnsi="Times New Roman" w:cs="Times New Roman"/>
-          <w:i/>
-          <w:sz w:val="22"/>
-          <w:szCs w:val="22"/>
-        </w:rPr>
-        <w:t xml:space="preserve">Temple University </w:t>
       </w:r>
       <w:r>
         <w:rPr>
@@ -2086,7 +1986,25 @@
         <w:sz w:val="34"/>
         <w:szCs w:val="34"/>
       </w:rPr>
-      <w:t>Alex Stauffer</w:t>
+      <w:t>Alex</w:t>
+    </w:r>
+    <w:r>
+      <w:rPr>
+        <w:rFonts w:ascii="Times New Roman" w:hAnsi="Times New Roman" w:cs="Times New Roman"/>
+        <w:b/>
+        <w:sz w:val="34"/>
+        <w:szCs w:val="34"/>
+      </w:rPr>
+      <w:t>andra</w:t>
+    </w:r>
+    <w:r>
+      <w:rPr>
+        <w:rFonts w:ascii="Times New Roman" w:hAnsi="Times New Roman" w:cs="Times New Roman"/>
+        <w:b/>
+        <w:sz w:val="34"/>
+        <w:szCs w:val="34"/>
+      </w:rPr>
+      <w:t xml:space="preserve"> Stauffer</w:t>
     </w:r>
   </w:p>
   <w:p>
@@ -2099,15 +2017,14 @@
         <w:szCs w:val="22"/>
       </w:rPr>
     </w:pPr>
-    <w:hyperlink r:id="rId1" w:history="1">
-      <w:r>
-        <w:rPr>
-          <w:rStyle w:val="Hyperlink"/>
-          <w:rFonts w:ascii="Times New Roman" w:hAnsi="Times New Roman" w:cs="Times New Roman"/>
-          <w:sz w:val="22"/>
-          <w:szCs w:val="22"/>
-        </w:rPr>
-        <w:t>Email</w:t>
+    <w:hyperlink r:id="rId1">
+      <w:r>
+        <w:rPr>
+          <w:rFonts w:ascii="Times New Roman" w:hAnsi="Times New Roman" w:cs="Times New Roman"/>
+          <w:sz w:val="22"/>
+          <w:szCs w:val="22"/>
+        </w:rPr>
+        <w:t>astauf03@gmail.com</w:t>
       </w:r>
     </w:hyperlink>
     <w:r>
@@ -2118,15 +2035,14 @@
       </w:rPr>
       <w:t xml:space="preserve"> | </w:t>
     </w:r>
-    <w:hyperlink r:id="rId2" w:history="1">
-      <w:r>
-        <w:rPr>
-          <w:rStyle w:val="Hyperlink"/>
-          <w:rFonts w:ascii="Times New Roman" w:hAnsi="Times New Roman" w:cs="Times New Roman"/>
-          <w:sz w:val="22"/>
-          <w:szCs w:val="22"/>
-        </w:rPr>
-        <w:t>LinkedIn</w:t>
+    <w:hyperlink r:id="rId2">
+      <w:r>
+        <w:rPr>
+          <w:rFonts w:ascii="Times New Roman" w:hAnsi="Times New Roman" w:cs="Times New Roman"/>
+          <w:sz w:val="22"/>
+          <w:szCs w:val="22"/>
+        </w:rPr>
+        <w:t>www.linkedin.com/in/alex-stauffer0418</w:t>
       </w:r>
     </w:hyperlink>
     <w:r>
@@ -2622,6 +2538,119 @@
     </w:lvl>
   </w:abstractNum>
   <w:abstractNum w:abstractNumId="4" w15:restartNumberingAfterBreak="0">
+    <w:nsid w:val="39EA738C"/>
+    <w:multiLevelType w:val="hybridMultilevel"/>
+    <w:tmpl w:val="1C6E0518"/>
+    <w:lvl w:ilvl="0" w:tplc="04090001">
+      <w:start w:val="1"/>
+      <w:numFmt w:val="bullet"/>
+      <w:lvlText w:val=""/>
+      <w:lvlJc w:val="left"/>
+      <w:pPr>
+        <w:ind w:left="0" w:hanging="360"/>
+      </w:pPr>
+      <w:rPr>
+        <w:rFonts w:ascii="Symbol" w:hAnsi="Symbol" w:hint="default"/>
+      </w:rPr>
+    </w:lvl>
+    <w:lvl w:ilvl="1" w:tplc="04090003" w:tentative="1">
+      <w:start w:val="1"/>
+      <w:numFmt w:val="bullet"/>
+      <w:lvlText w:val="o"/>
+      <w:lvlJc w:val="left"/>
+      <w:pPr>
+        <w:ind w:left="720" w:hanging="360"/>
+      </w:pPr>
+      <w:rPr>
+        <w:rFonts w:ascii="Courier New" w:hAnsi="Courier New" w:cs="Courier New" w:hint="default"/>
+      </w:rPr>
+    </w:lvl>
+    <w:lvl w:ilvl="2" w:tplc="04090005" w:tentative="1">
+      <w:start w:val="1"/>
+      <w:numFmt w:val="bullet"/>
+      <w:lvlText w:val=""/>
+      <w:lvlJc w:val="left"/>
+      <w:pPr>
+        <w:ind w:left="1440" w:hanging="360"/>
+      </w:pPr>
+      <w:rPr>
+        <w:rFonts w:ascii="Wingdings" w:hAnsi="Wingdings" w:hint="default"/>
+      </w:rPr>
+    </w:lvl>
+    <w:lvl w:ilvl="3" w:tplc="04090001" w:tentative="1">
+      <w:start w:val="1"/>
+      <w:numFmt w:val="bullet"/>
+      <w:lvlText w:val=""/>
+      <w:lvlJc w:val="left"/>
+      <w:pPr>
+        <w:ind w:left="2160" w:hanging="360"/>
+      </w:pPr>
+      <w:rPr>
+        <w:rFonts w:ascii="Symbol" w:hAnsi="Symbol" w:hint="default"/>
+      </w:rPr>
+    </w:lvl>
+    <w:lvl w:ilvl="4" w:tplc="04090003" w:tentative="1">
+      <w:start w:val="1"/>
+      <w:numFmt w:val="bullet"/>
+      <w:lvlText w:val="o"/>
+      <w:lvlJc w:val="left"/>
+      <w:pPr>
+        <w:ind w:left="2880" w:hanging="360"/>
+      </w:pPr>
+      <w:rPr>
+        <w:rFonts w:ascii="Courier New" w:hAnsi="Courier New" w:cs="Courier New" w:hint="default"/>
+      </w:rPr>
+    </w:lvl>
+    <w:lvl w:ilvl="5" w:tplc="04090005" w:tentative="1">
+      <w:start w:val="1"/>
+      <w:numFmt w:val="bullet"/>
+      <w:lvlText w:val=""/>
+      <w:lvlJc w:val="left"/>
+      <w:pPr>
+        <w:ind w:left="3600" w:hanging="360"/>
+      </w:pPr>
+      <w:rPr>
+        <w:rFonts w:ascii="Wingdings" w:hAnsi="Wingdings" w:hint="default"/>
+      </w:rPr>
+    </w:lvl>
+    <w:lvl w:ilvl="6" w:tplc="04090001" w:tentative="1">
+      <w:start w:val="1"/>
+      <w:numFmt w:val="bullet"/>
+      <w:lvlText w:val=""/>
+      <w:lvlJc w:val="left"/>
+      <w:pPr>
+        <w:ind w:left="4320" w:hanging="360"/>
+      </w:pPr>
+      <w:rPr>
+        <w:rFonts w:ascii="Symbol" w:hAnsi="Symbol" w:hint="default"/>
+      </w:rPr>
+    </w:lvl>
+    <w:lvl w:ilvl="7" w:tplc="04090003" w:tentative="1">
+      <w:start w:val="1"/>
+      <w:numFmt w:val="bullet"/>
+      <w:lvlText w:val="o"/>
+      <w:lvlJc w:val="left"/>
+      <w:pPr>
+        <w:ind w:left="5040" w:hanging="360"/>
+      </w:pPr>
+      <w:rPr>
+        <w:rFonts w:ascii="Courier New" w:hAnsi="Courier New" w:cs="Courier New" w:hint="default"/>
+      </w:rPr>
+    </w:lvl>
+    <w:lvl w:ilvl="8" w:tplc="04090005" w:tentative="1">
+      <w:start w:val="1"/>
+      <w:numFmt w:val="bullet"/>
+      <w:lvlText w:val=""/>
+      <w:lvlJc w:val="left"/>
+      <w:pPr>
+        <w:ind w:left="5760" w:hanging="360"/>
+      </w:pPr>
+      <w:rPr>
+        <w:rFonts w:ascii="Wingdings" w:hAnsi="Wingdings" w:hint="default"/>
+      </w:rPr>
+    </w:lvl>
+  </w:abstractNum>
+  <w:abstractNum w:abstractNumId="5" w15:restartNumberingAfterBreak="0">
     <w:nsid w:val="5A9E1BA8"/>
     <w:multiLevelType w:val="hybridMultilevel"/>
     <w:tmpl w:val="4B72BBD6"/>
@@ -2734,7 +2763,7 @@
       </w:rPr>
     </w:lvl>
   </w:abstractNum>
-  <w:abstractNum w:abstractNumId="5" w15:restartNumberingAfterBreak="0">
+  <w:abstractNum w:abstractNumId="6" w15:restartNumberingAfterBreak="0">
     <w:nsid w:val="5F30795C"/>
     <w:multiLevelType w:val="multilevel"/>
     <w:tmpl w:val="22B6E9FC"/>
@@ -2847,7 +2876,7 @@
       </w:rPr>
     </w:lvl>
   </w:abstractNum>
-  <w:abstractNum w:abstractNumId="6" w15:restartNumberingAfterBreak="0">
+  <w:abstractNum w:abstractNumId="7" w15:restartNumberingAfterBreak="0">
     <w:nsid w:val="644D1D1F"/>
     <w:multiLevelType w:val="hybridMultilevel"/>
     <w:tmpl w:val="00786334"/>
@@ -2960,7 +2989,7 @@
       </w:rPr>
     </w:lvl>
   </w:abstractNum>
-  <w:abstractNum w:abstractNumId="7" w15:restartNumberingAfterBreak="0">
+  <w:abstractNum w:abstractNumId="8" w15:restartNumberingAfterBreak="0">
     <w:nsid w:val="6B3359BE"/>
     <w:multiLevelType w:val="hybridMultilevel"/>
     <w:tmpl w:val="5064837E"/>
@@ -3073,7 +3102,7 @@
       </w:rPr>
     </w:lvl>
   </w:abstractNum>
-  <w:abstractNum w:abstractNumId="8" w15:restartNumberingAfterBreak="0">
+  <w:abstractNum w:abstractNumId="9" w15:restartNumberingAfterBreak="0">
     <w:nsid w:val="72271C91"/>
     <w:multiLevelType w:val="hybridMultilevel"/>
     <w:tmpl w:val="1F6246E4"/>
@@ -3186,7 +3215,120 @@
       </w:rPr>
     </w:lvl>
   </w:abstractNum>
-  <w:abstractNum w:abstractNumId="9" w15:restartNumberingAfterBreak="0">
+  <w:abstractNum w:abstractNumId="10" w15:restartNumberingAfterBreak="0">
+    <w:nsid w:val="75E40BBF"/>
+    <w:multiLevelType w:val="hybridMultilevel"/>
+    <w:tmpl w:val="ABECEEDA"/>
+    <w:lvl w:ilvl="0" w:tplc="04090001">
+      <w:start w:val="1"/>
+      <w:numFmt w:val="bullet"/>
+      <w:lvlText w:val=""/>
+      <w:lvlJc w:val="left"/>
+      <w:pPr>
+        <w:ind w:left="0" w:hanging="360"/>
+      </w:pPr>
+      <w:rPr>
+        <w:rFonts w:ascii="Symbol" w:hAnsi="Symbol" w:hint="default"/>
+      </w:rPr>
+    </w:lvl>
+    <w:lvl w:ilvl="1" w:tplc="04090003" w:tentative="1">
+      <w:start w:val="1"/>
+      <w:numFmt w:val="bullet"/>
+      <w:lvlText w:val="o"/>
+      <w:lvlJc w:val="left"/>
+      <w:pPr>
+        <w:ind w:left="720" w:hanging="360"/>
+      </w:pPr>
+      <w:rPr>
+        <w:rFonts w:ascii="Courier New" w:hAnsi="Courier New" w:cs="Courier New" w:hint="default"/>
+      </w:rPr>
+    </w:lvl>
+    <w:lvl w:ilvl="2" w:tplc="04090005" w:tentative="1">
+      <w:start w:val="1"/>
+      <w:numFmt w:val="bullet"/>
+      <w:lvlText w:val=""/>
+      <w:lvlJc w:val="left"/>
+      <w:pPr>
+        <w:ind w:left="1440" w:hanging="360"/>
+      </w:pPr>
+      <w:rPr>
+        <w:rFonts w:ascii="Wingdings" w:hAnsi="Wingdings" w:hint="default"/>
+      </w:rPr>
+    </w:lvl>
+    <w:lvl w:ilvl="3" w:tplc="04090001" w:tentative="1">
+      <w:start w:val="1"/>
+      <w:numFmt w:val="bullet"/>
+      <w:lvlText w:val=""/>
+      <w:lvlJc w:val="left"/>
+      <w:pPr>
+        <w:ind w:left="2160" w:hanging="360"/>
+      </w:pPr>
+      <w:rPr>
+        <w:rFonts w:ascii="Symbol" w:hAnsi="Symbol" w:hint="default"/>
+      </w:rPr>
+    </w:lvl>
+    <w:lvl w:ilvl="4" w:tplc="04090003" w:tentative="1">
+      <w:start w:val="1"/>
+      <w:numFmt w:val="bullet"/>
+      <w:lvlText w:val="o"/>
+      <w:lvlJc w:val="left"/>
+      <w:pPr>
+        <w:ind w:left="2880" w:hanging="360"/>
+      </w:pPr>
+      <w:rPr>
+        <w:rFonts w:ascii="Courier New" w:hAnsi="Courier New" w:cs="Courier New" w:hint="default"/>
+      </w:rPr>
+    </w:lvl>
+    <w:lvl w:ilvl="5" w:tplc="04090005" w:tentative="1">
+      <w:start w:val="1"/>
+      <w:numFmt w:val="bullet"/>
+      <w:lvlText w:val=""/>
+      <w:lvlJc w:val="left"/>
+      <w:pPr>
+        <w:ind w:left="3600" w:hanging="360"/>
+      </w:pPr>
+      <w:rPr>
+        <w:rFonts w:ascii="Wingdings" w:hAnsi="Wingdings" w:hint="default"/>
+      </w:rPr>
+    </w:lvl>
+    <w:lvl w:ilvl="6" w:tplc="04090001" w:tentative="1">
+      <w:start w:val="1"/>
+      <w:numFmt w:val="bullet"/>
+      <w:lvlText w:val=""/>
+      <w:lvlJc w:val="left"/>
+      <w:pPr>
+        <w:ind w:left="4320" w:hanging="360"/>
+      </w:pPr>
+      <w:rPr>
+        <w:rFonts w:ascii="Symbol" w:hAnsi="Symbol" w:hint="default"/>
+      </w:rPr>
+    </w:lvl>
+    <w:lvl w:ilvl="7" w:tplc="04090003" w:tentative="1">
+      <w:start w:val="1"/>
+      <w:numFmt w:val="bullet"/>
+      <w:lvlText w:val="o"/>
+      <w:lvlJc w:val="left"/>
+      <w:pPr>
+        <w:ind w:left="5040" w:hanging="360"/>
+      </w:pPr>
+      <w:rPr>
+        <w:rFonts w:ascii="Courier New" w:hAnsi="Courier New" w:cs="Courier New" w:hint="default"/>
+      </w:rPr>
+    </w:lvl>
+    <w:lvl w:ilvl="8" w:tplc="04090005" w:tentative="1">
+      <w:start w:val="1"/>
+      <w:numFmt w:val="bullet"/>
+      <w:lvlText w:val=""/>
+      <w:lvlJc w:val="left"/>
+      <w:pPr>
+        <w:ind w:left="5760" w:hanging="360"/>
+      </w:pPr>
+      <w:rPr>
+        <w:rFonts w:ascii="Wingdings" w:hAnsi="Wingdings" w:hint="default"/>
+      </w:rPr>
+    </w:lvl>
+  </w:abstractNum>
+  <w:abstractNum w:abstractNumId="11" w15:restartNumberingAfterBreak="0">
     <w:nsid w:val="78BE5355"/>
     <w:multiLevelType w:val="hybridMultilevel"/>
     <w:tmpl w:val="6004F4C0"/>
@@ -3303,31 +3445,37 @@
     <w:abstractNumId w:val="1"/>
   </w:num>
   <w:num w:numId="2" w16cid:durableId="1173183341">
-    <w:abstractNumId w:val="5"/>
+    <w:abstractNumId w:val="6"/>
   </w:num>
   <w:num w:numId="3" w16cid:durableId="1146513277">
-    <w:abstractNumId w:val="6"/>
+    <w:abstractNumId w:val="7"/>
   </w:num>
   <w:num w:numId="4" w16cid:durableId="339550910">
     <w:abstractNumId w:val="0"/>
   </w:num>
   <w:num w:numId="5" w16cid:durableId="344871113">
-    <w:abstractNumId w:val="9"/>
+    <w:abstractNumId w:val="11"/>
   </w:num>
   <w:num w:numId="6" w16cid:durableId="886453083">
-    <w:abstractNumId w:val="7"/>
+    <w:abstractNumId w:val="8"/>
   </w:num>
   <w:num w:numId="7" w16cid:durableId="1433892996">
     <w:abstractNumId w:val="3"/>
   </w:num>
   <w:num w:numId="8" w16cid:durableId="1778981147">
-    <w:abstractNumId w:val="4"/>
+    <w:abstractNumId w:val="5"/>
   </w:num>
   <w:num w:numId="9" w16cid:durableId="1524855980">
     <w:abstractNumId w:val="2"/>
   </w:num>
   <w:num w:numId="10" w16cid:durableId="1531070831">
-    <w:abstractNumId w:val="8"/>
+    <w:abstractNumId w:val="9"/>
+  </w:num>
+  <w:num w:numId="11" w16cid:durableId="1827042930">
+    <w:abstractNumId w:val="4"/>
+  </w:num>
+  <w:num w:numId="12" w16cid:durableId="565990721">
+    <w:abstractNumId w:val="10"/>
   </w:num>
 </w:numbering>
 </file>
@@ -4342,6 +4490,18 @@
       <w:shd w:val="clear" w:color="auto" w:fill="E1DFDD"/>
     </w:rPr>
   </w:style>
+  <w:style w:type="character" w:styleId="FollowedHyperlink">
+    <w:name w:val="FollowedHyperlink"/>
+    <w:basedOn w:val="DefaultParagraphFont"/>
+    <w:uiPriority w:val="99"/>
+    <w:semiHidden/>
+    <w:unhideWhenUsed/>
+    <w:rsid w:val="00723B45"/>
+    <w:rPr>
+      <w:color w:val="96607D" w:themeColor="followedHyperlink"/>
+      <w:u w:val="single"/>
+    </w:rPr>
+  </w:style>
 </w:styles>
 </file>
 

</xml_diff>